<commit_message>
a little face-lift on the report
</commit_message>
<xml_diff>
--- a/Reports/Report_template1.docx
+++ b/Reports/Report_template1.docx
@@ -1,6 +1,6 @@
 
 <file path=word/document.xml><?xml version="1.0" encoding="utf-8"?>
-<w:document xmlns:wpc="http://schemas.microsoft.com/office/word/2010/wordprocessingCanvas" xmlns:cx="http://schemas.microsoft.com/office/drawing/2014/chartex" xmlns:cx1="http://schemas.microsoft.com/office/drawing/2015/9/8/chartex" xmlns:cx2="http://schemas.microsoft.com/office/drawing/2015/10/21/chartex" xmlns:cx3="http://schemas.microsoft.com/office/drawing/2016/5/9/chartex" xmlns:cx4="http://schemas.microsoft.com/office/drawing/2016/5/10/chartex" xmlns:cx5="http://schemas.microsoft.com/office/drawing/2016/5/11/chartex" xmlns:cx6="http://schemas.microsoft.com/office/drawing/2016/5/12/chartex" xmlns:cx7="http://schemas.microsoft.com/office/drawing/2016/5/13/chartex" xmlns:cx8="http://schemas.microsoft.com/office/drawing/2016/5/14/chartex" xmlns:mc="http://schemas.openxmlformats.org/markup-compatibility/2006" xmlns:aink="http://schemas.microsoft.com/office/drawing/2016/ink" xmlns:am3d="http://schemas.microsoft.com/office/drawing/2017/model3d" xmlns:o="urn:schemas-microsoft-com:office:office" xmlns:r="http://schemas.openxmlformats.org/officeDocument/2006/relationships" xmlns:m="http://schemas.openxmlformats.org/officeDocument/2006/math" xmlns:v="urn:schemas-microsoft-com:vml" xmlns:wp14="http://schemas.microsoft.com/office/word/2010/wordprocessingDrawing" xmlns:wp="http://schemas.openxmlformats.org/drawingml/2006/wordprocessingDrawing" xmlns:w10="urn:schemas-microsoft-com:office:word" xmlns:w="http://schemas.openxmlformats.org/wordprocessingml/2006/main" xmlns:w14="http://schemas.microsoft.com/office/word/2010/wordml" xmlns:w15="http://schemas.microsoft.com/office/word/2012/wordml" xmlns:w16cex="http://schemas.microsoft.com/office/word/2018/wordml/cex" xmlns:w16cid="http://schemas.microsoft.com/office/word/2016/wordml/cid" xmlns:w16="http://schemas.microsoft.com/office/word/2018/wordml" xmlns:w16sdtdh="http://schemas.microsoft.com/office/word/2020/wordml/sdtdatahash" xmlns:w16se="http://schemas.microsoft.com/office/word/2015/wordml/symex" xmlns:wpg="http://schemas.microsoft.com/office/word/2010/wordprocessingGroup" xmlns:wpi="http://schemas.microsoft.com/office/word/2010/wordprocessingInk" xmlns:wne="http://schemas.microsoft.com/office/word/2006/wordml" xmlns:wps="http://schemas.microsoft.com/office/word/2010/wordprocessingShape" mc:Ignorable="w14 w15 w16se w16cid w16 w16cex w16sdtdh wp14">
+<w:document xmlns:wpc="http://schemas.microsoft.com/office/word/2010/wordprocessingCanvas" xmlns:cx="http://schemas.microsoft.com/office/drawing/2014/chartex" xmlns:cx1="http://schemas.microsoft.com/office/drawing/2015/9/8/chartex" xmlns:mc="http://schemas.openxmlformats.org/markup-compatibility/2006" xmlns:o="urn:schemas-microsoft-com:office:office" xmlns:r="http://schemas.openxmlformats.org/officeDocument/2006/relationships" xmlns:m="http://schemas.openxmlformats.org/officeDocument/2006/math" xmlns:v="urn:schemas-microsoft-com:vml" xmlns:wp14="http://schemas.microsoft.com/office/word/2010/wordprocessingDrawing" xmlns:wp="http://schemas.openxmlformats.org/drawingml/2006/wordprocessingDrawing" xmlns:w10="urn:schemas-microsoft-com:office:word" xmlns:w="http://schemas.openxmlformats.org/wordprocessingml/2006/main" xmlns:w14="http://schemas.microsoft.com/office/word/2010/wordml" xmlns:w15="http://schemas.microsoft.com/office/word/2012/wordml" xmlns:w16se="http://schemas.microsoft.com/office/word/2015/wordml/symex" xmlns:wpg="http://schemas.microsoft.com/office/word/2010/wordprocessingGroup" xmlns:wpi="http://schemas.microsoft.com/office/word/2010/wordprocessingInk" xmlns:wne="http://schemas.microsoft.com/office/word/2006/wordml" xmlns:wps="http://schemas.microsoft.com/office/word/2010/wordprocessingShape" mc:Ignorable="w14 w15 w16se wp14">
   <w:body>
     <w:p>
       <w:pPr>
@@ -30,17 +30,14 @@
     </w:p>
     <w:p>
       <w:pPr>
-        <w:pStyle w:val="BodyText"/>
-      </w:pPr>
-    </w:p>
-    <w:p>
-      <w:pPr>
-        <w:pStyle w:val="Heading2"/>
+        <w:pStyle w:val="Heading1"/>
       </w:pPr>
       <w:bookmarkStart w:id="0" w:name="r-markdown"/>
       <w:r>
         <w:t>R Markdown</w:t>
       </w:r>
+      <w:bookmarkStart w:id="1" w:name="_GoBack"/>
+      <w:bookmarkEnd w:id="1"/>
     </w:p>
     <w:p>
       <w:pPr>
@@ -69,7 +66,7 @@
     </w:p>
     <w:p>
       <w:pPr>
-        <w:pStyle w:val="Heading3"/>
+        <w:pStyle w:val="Heading2"/>
       </w:pPr>
       <w:r>
         <w:t xml:space="preserve">Subheading </w:t>
@@ -79,26 +76,28 @@
       <w:pPr>
         <w:pStyle w:val="BodyText"/>
         <w:jc w:val="both"/>
-      </w:pPr>
-      <w:r>
+        <w:rPr>
+          <w:rFonts w:cs="Open Sans"/>
+        </w:rPr>
+      </w:pPr>
+      <w:r>
+        <w:rPr>
+          <w:rFonts w:cs="Open Sans"/>
+        </w:rPr>
         <w:t xml:space="preserve">When you click the </w:t>
       </w:r>
       <w:r>
         <w:rPr>
+          <w:rFonts w:cs="Open Sans"/>
           <w:b/>
         </w:rPr>
         <w:t>Knit</w:t>
       </w:r>
       <w:r>
-        <w:t xml:space="preserve"> </w:t>
-      </w:r>
-      <w:proofErr w:type="gramStart"/>
-      <w:r>
-        <w:t>button</w:t>
-      </w:r>
-      <w:proofErr w:type="gramEnd"/>
-      <w:r>
-        <w:t xml:space="preserve"> a document will be generated that includes both content as well as the output of any embedded R code chunks within the document. You can embed an R code chunk like this:</w:t>
+        <w:rPr>
+          <w:rFonts w:cs="Open Sans"/>
+        </w:rPr>
+        <w:t xml:space="preserve"> button a document will be generated that includes both content as well as the output of any embedded R code chunks within the document. You can embed an R code chunk like this:</w:t>
       </w:r>
     </w:p>
     <w:p>
@@ -114,44 +113,16 @@
         <w:rPr>
           <w:rStyle w:val="VerbatimChar"/>
         </w:rPr>
-        <w:t xml:space="preserve">##      speed           </w:t>
-      </w:r>
-      <w:proofErr w:type="spellStart"/>
+        <w:t xml:space="preserve">##      speed           dist       </w:t>
+      </w:r>
+      <w:r>
+        <w:br/>
+      </w:r>
       <w:r>
         <w:rPr>
           <w:rStyle w:val="VerbatimChar"/>
         </w:rPr>
-        <w:t>dist</w:t>
-      </w:r>
-      <w:proofErr w:type="spellEnd"/>
-      <w:r>
-        <w:rPr>
-          <w:rStyle w:val="VerbatimChar"/>
-        </w:rPr>
-        <w:t xml:space="preserve">       </w:t>
-      </w:r>
-      <w:r>
-        <w:br/>
-      </w:r>
-      <w:r>
-        <w:rPr>
-          <w:rStyle w:val="VerbatimChar"/>
-        </w:rPr>
-        <w:t>#</w:t>
-      </w:r>
-      <w:proofErr w:type="gramStart"/>
-      <w:r>
-        <w:rPr>
-          <w:rStyle w:val="VerbatimChar"/>
-        </w:rPr>
-        <w:t>#  Min.</w:t>
-      </w:r>
-      <w:proofErr w:type="gramEnd"/>
-      <w:r>
-        <w:rPr>
-          <w:rStyle w:val="VerbatimChar"/>
-        </w:rPr>
-        <w:t xml:space="preserve">   : 4.0   Min.   :  2.00  </w:t>
+        <w:t xml:space="preserve">##  Min.   : 4.0   Min.   :  2.00  </w:t>
       </w:r>
       <w:r>
         <w:br/>
@@ -203,7 +174,7 @@
       <w:pPr>
         <w:pStyle w:val="BodyText"/>
       </w:pPr>
-      <w:bookmarkStart w:id="1" w:name="including-plots"/>
+      <w:bookmarkStart w:id="2" w:name="including-plots"/>
       <w:bookmarkEnd w:id="0"/>
     </w:p>
     <w:p>
@@ -226,9 +197,6 @@
     <w:p>
       <w:pPr>
         <w:pStyle w:val="Heading2"/>
-        <w:pBdr>
-          <w:bottom w:val="none" w:sz="0" w:space="0" w:color="auto"/>
-        </w:pBdr>
       </w:pPr>
     </w:p>
     <w:p>
@@ -301,8 +269,8 @@
       <w:r>
         <w:t xml:space="preserve"> parameter was added to the code chunk to prevent printing of the R code that generated the plot.</w:t>
       </w:r>
+      <w:bookmarkEnd w:id="2"/>
     </w:p>
-    <w:bookmarkEnd w:id="1"/>
     <w:sectPr>
       <w:pgSz w:w="12240" w:h="15840"/>
       <w:pgMar w:top="1440" w:right="1440" w:bottom="1440" w:left="1440" w:header="720" w:footer="720" w:gutter="0"/>
@@ -313,7 +281,7 @@
 </file>
 
 <file path=word/endnotes.xml><?xml version="1.0" encoding="utf-8"?>
-<w:endnotes xmlns:wpc="http://schemas.microsoft.com/office/word/2010/wordprocessingCanvas" xmlns:cx="http://schemas.microsoft.com/office/drawing/2014/chartex" xmlns:cx1="http://schemas.microsoft.com/office/drawing/2015/9/8/chartex" xmlns:cx2="http://schemas.microsoft.com/office/drawing/2015/10/21/chartex" xmlns:cx3="http://schemas.microsoft.com/office/drawing/2016/5/9/chartex" xmlns:cx4="http://schemas.microsoft.com/office/drawing/2016/5/10/chartex" xmlns:cx5="http://schemas.microsoft.com/office/drawing/2016/5/11/chartex" xmlns:cx6="http://schemas.microsoft.com/office/drawing/2016/5/12/chartex" xmlns:cx7="http://schemas.microsoft.com/office/drawing/2016/5/13/chartex" xmlns:cx8="http://schemas.microsoft.com/office/drawing/2016/5/14/chartex" xmlns:mc="http://schemas.openxmlformats.org/markup-compatibility/2006" xmlns:aink="http://schemas.microsoft.com/office/drawing/2016/ink" xmlns:am3d="http://schemas.microsoft.com/office/drawing/2017/model3d" xmlns:o="urn:schemas-microsoft-com:office:office" xmlns:r="http://schemas.openxmlformats.org/officeDocument/2006/relationships" xmlns:m="http://schemas.openxmlformats.org/officeDocument/2006/math" xmlns:v="urn:schemas-microsoft-com:vml" xmlns:wp14="http://schemas.microsoft.com/office/word/2010/wordprocessingDrawing" xmlns:wp="http://schemas.openxmlformats.org/drawingml/2006/wordprocessingDrawing" xmlns:w10="urn:schemas-microsoft-com:office:word" xmlns:w="http://schemas.openxmlformats.org/wordprocessingml/2006/main" xmlns:w14="http://schemas.microsoft.com/office/word/2010/wordml" xmlns:w15="http://schemas.microsoft.com/office/word/2012/wordml" xmlns:w16cex="http://schemas.microsoft.com/office/word/2018/wordml/cex" xmlns:w16cid="http://schemas.microsoft.com/office/word/2016/wordml/cid" xmlns:w16="http://schemas.microsoft.com/office/word/2018/wordml" xmlns:w16sdtdh="http://schemas.microsoft.com/office/word/2020/wordml/sdtdatahash" xmlns:w16se="http://schemas.microsoft.com/office/word/2015/wordml/symex" xmlns:wpg="http://schemas.microsoft.com/office/word/2010/wordprocessingGroup" xmlns:wpi="http://schemas.microsoft.com/office/word/2010/wordprocessingInk" xmlns:wne="http://schemas.microsoft.com/office/word/2006/wordml" xmlns:wps="http://schemas.microsoft.com/office/word/2010/wordprocessingShape" mc:Ignorable="w14 w15 w16se w16cid w16 w16cex w16sdtdh wp14">
+<w:endnotes xmlns:wpc="http://schemas.microsoft.com/office/word/2010/wordprocessingCanvas" xmlns:cx="http://schemas.microsoft.com/office/drawing/2014/chartex" xmlns:cx1="http://schemas.microsoft.com/office/drawing/2015/9/8/chartex" xmlns:mc="http://schemas.openxmlformats.org/markup-compatibility/2006" xmlns:o="urn:schemas-microsoft-com:office:office" xmlns:r="http://schemas.openxmlformats.org/officeDocument/2006/relationships" xmlns:m="http://schemas.openxmlformats.org/officeDocument/2006/math" xmlns:v="urn:schemas-microsoft-com:vml" xmlns:wp14="http://schemas.microsoft.com/office/word/2010/wordprocessingDrawing" xmlns:wp="http://schemas.openxmlformats.org/drawingml/2006/wordprocessingDrawing" xmlns:w10="urn:schemas-microsoft-com:office:word" xmlns:w="http://schemas.openxmlformats.org/wordprocessingml/2006/main" xmlns:w14="http://schemas.microsoft.com/office/word/2010/wordml" xmlns:w15="http://schemas.microsoft.com/office/word/2012/wordml" xmlns:w16se="http://schemas.microsoft.com/office/word/2015/wordml/symex" xmlns:wpg="http://schemas.microsoft.com/office/word/2010/wordprocessingGroup" xmlns:wpi="http://schemas.microsoft.com/office/word/2010/wordprocessingInk" xmlns:wne="http://schemas.microsoft.com/office/word/2006/wordml" xmlns:wps="http://schemas.microsoft.com/office/word/2010/wordprocessingShape" mc:Ignorable="w14 w15 w16se wp14">
   <w:endnote w:type="separator" w:id="-1">
     <w:p>
       <w:pPr>
@@ -338,7 +306,7 @@
 </file>
 
 <file path=word/footnotes.xml><?xml version="1.0" encoding="utf-8"?>
-<w:footnotes xmlns:wpc="http://schemas.microsoft.com/office/word/2010/wordprocessingCanvas" xmlns:cx="http://schemas.microsoft.com/office/drawing/2014/chartex" xmlns:cx1="http://schemas.microsoft.com/office/drawing/2015/9/8/chartex" xmlns:cx2="http://schemas.microsoft.com/office/drawing/2015/10/21/chartex" xmlns:cx3="http://schemas.microsoft.com/office/drawing/2016/5/9/chartex" xmlns:cx4="http://schemas.microsoft.com/office/drawing/2016/5/10/chartex" xmlns:cx5="http://schemas.microsoft.com/office/drawing/2016/5/11/chartex" xmlns:cx6="http://schemas.microsoft.com/office/drawing/2016/5/12/chartex" xmlns:cx7="http://schemas.microsoft.com/office/drawing/2016/5/13/chartex" xmlns:cx8="http://schemas.microsoft.com/office/drawing/2016/5/14/chartex" xmlns:mc="http://schemas.openxmlformats.org/markup-compatibility/2006" xmlns:aink="http://schemas.microsoft.com/office/drawing/2016/ink" xmlns:am3d="http://schemas.microsoft.com/office/drawing/2017/model3d" xmlns:o="urn:schemas-microsoft-com:office:office" xmlns:r="http://schemas.openxmlformats.org/officeDocument/2006/relationships" xmlns:m="http://schemas.openxmlformats.org/officeDocument/2006/math" xmlns:v="urn:schemas-microsoft-com:vml" xmlns:wp14="http://schemas.microsoft.com/office/word/2010/wordprocessingDrawing" xmlns:wp="http://schemas.openxmlformats.org/drawingml/2006/wordprocessingDrawing" xmlns:w10="urn:schemas-microsoft-com:office:word" xmlns:w="http://schemas.openxmlformats.org/wordprocessingml/2006/main" xmlns:w14="http://schemas.microsoft.com/office/word/2010/wordml" xmlns:w15="http://schemas.microsoft.com/office/word/2012/wordml" xmlns:w16cex="http://schemas.microsoft.com/office/word/2018/wordml/cex" xmlns:w16cid="http://schemas.microsoft.com/office/word/2016/wordml/cid" xmlns:w16="http://schemas.microsoft.com/office/word/2018/wordml" xmlns:w16sdtdh="http://schemas.microsoft.com/office/word/2020/wordml/sdtdatahash" xmlns:w16se="http://schemas.microsoft.com/office/word/2015/wordml/symex" xmlns:wpg="http://schemas.microsoft.com/office/word/2010/wordprocessingGroup" xmlns:wpi="http://schemas.microsoft.com/office/word/2010/wordprocessingInk" xmlns:wne="http://schemas.microsoft.com/office/word/2006/wordml" xmlns:wps="http://schemas.microsoft.com/office/word/2010/wordprocessingShape" mc:Ignorable="w14 w15 w16se w16cid w16 w16cex w16sdtdh wp14">
+<w:footnotes xmlns:wpc="http://schemas.microsoft.com/office/word/2010/wordprocessingCanvas" xmlns:cx="http://schemas.microsoft.com/office/drawing/2014/chartex" xmlns:cx1="http://schemas.microsoft.com/office/drawing/2015/9/8/chartex" xmlns:mc="http://schemas.openxmlformats.org/markup-compatibility/2006" xmlns:o="urn:schemas-microsoft-com:office:office" xmlns:r="http://schemas.openxmlformats.org/officeDocument/2006/relationships" xmlns:m="http://schemas.openxmlformats.org/officeDocument/2006/math" xmlns:v="urn:schemas-microsoft-com:vml" xmlns:wp14="http://schemas.microsoft.com/office/word/2010/wordprocessingDrawing" xmlns:wp="http://schemas.openxmlformats.org/drawingml/2006/wordprocessingDrawing" xmlns:w10="urn:schemas-microsoft-com:office:word" xmlns:w="http://schemas.openxmlformats.org/wordprocessingml/2006/main" xmlns:w14="http://schemas.microsoft.com/office/word/2010/wordml" xmlns:w15="http://schemas.microsoft.com/office/word/2012/wordml" xmlns:w16se="http://schemas.microsoft.com/office/word/2015/wordml/symex" xmlns:wpg="http://schemas.microsoft.com/office/word/2010/wordprocessingGroup" xmlns:wpi="http://schemas.microsoft.com/office/word/2010/wordprocessingInk" xmlns:wne="http://schemas.microsoft.com/office/word/2006/wordml" xmlns:wps="http://schemas.microsoft.com/office/word/2010/wordprocessingShape" mc:Ignorable="w14 w15 w16se wp14">
   <w:footnote w:type="separator" w:id="-1">
     <w:p>
       <w:r>
@@ -357,7 +325,7 @@
 </file>
 
 <file path=word/numbering.xml><?xml version="1.0" encoding="utf-8"?>
-<w:numbering xmlns:wpc="http://schemas.microsoft.com/office/word/2010/wordprocessingCanvas" xmlns:cx="http://schemas.microsoft.com/office/drawing/2014/chartex" xmlns:cx1="http://schemas.microsoft.com/office/drawing/2015/9/8/chartex" xmlns:cx2="http://schemas.microsoft.com/office/drawing/2015/10/21/chartex" xmlns:cx3="http://schemas.microsoft.com/office/drawing/2016/5/9/chartex" xmlns:cx4="http://schemas.microsoft.com/office/drawing/2016/5/10/chartex" xmlns:cx5="http://schemas.microsoft.com/office/drawing/2016/5/11/chartex" xmlns:cx6="http://schemas.microsoft.com/office/drawing/2016/5/12/chartex" xmlns:cx7="http://schemas.microsoft.com/office/drawing/2016/5/13/chartex" xmlns:cx8="http://schemas.microsoft.com/office/drawing/2016/5/14/chartex" xmlns:mc="http://schemas.openxmlformats.org/markup-compatibility/2006" xmlns:aink="http://schemas.microsoft.com/office/drawing/2016/ink" xmlns:am3d="http://schemas.microsoft.com/office/drawing/2017/model3d" xmlns:o="urn:schemas-microsoft-com:office:office" xmlns:r="http://schemas.openxmlformats.org/officeDocument/2006/relationships" xmlns:m="http://schemas.openxmlformats.org/officeDocument/2006/math" xmlns:v="urn:schemas-microsoft-com:vml" xmlns:wp14="http://schemas.microsoft.com/office/word/2010/wordprocessingDrawing" xmlns:wp="http://schemas.openxmlformats.org/drawingml/2006/wordprocessingDrawing" xmlns:w10="urn:schemas-microsoft-com:office:word" xmlns:w="http://schemas.openxmlformats.org/wordprocessingml/2006/main" xmlns:w14="http://schemas.microsoft.com/office/word/2010/wordml" xmlns:w15="http://schemas.microsoft.com/office/word/2012/wordml" xmlns:w16cex="http://schemas.microsoft.com/office/word/2018/wordml/cex" xmlns:w16cid="http://schemas.microsoft.com/office/word/2016/wordml/cid" xmlns:w16="http://schemas.microsoft.com/office/word/2018/wordml" xmlns:w16sdtdh="http://schemas.microsoft.com/office/word/2020/wordml/sdtdatahash" xmlns:w16se="http://schemas.microsoft.com/office/word/2015/wordml/symex" xmlns:wpg="http://schemas.microsoft.com/office/word/2010/wordprocessingGroup" xmlns:wpi="http://schemas.microsoft.com/office/word/2010/wordprocessingInk" xmlns:wne="http://schemas.microsoft.com/office/word/2006/wordml" xmlns:wps="http://schemas.microsoft.com/office/word/2010/wordprocessingShape" mc:Ignorable="w14 w15 w16se w16cid w16 w16cex w16sdtdh wp14">
+<w:numbering xmlns:wpc="http://schemas.microsoft.com/office/word/2010/wordprocessingCanvas" xmlns:cx="http://schemas.microsoft.com/office/drawing/2014/chartex" xmlns:cx1="http://schemas.microsoft.com/office/drawing/2015/9/8/chartex" xmlns:mc="http://schemas.openxmlformats.org/markup-compatibility/2006" xmlns:o="urn:schemas-microsoft-com:office:office" xmlns:r="http://schemas.openxmlformats.org/officeDocument/2006/relationships" xmlns:m="http://schemas.openxmlformats.org/officeDocument/2006/math" xmlns:v="urn:schemas-microsoft-com:vml" xmlns:wp14="http://schemas.microsoft.com/office/word/2010/wordprocessingDrawing" xmlns:wp="http://schemas.openxmlformats.org/drawingml/2006/wordprocessingDrawing" xmlns:w10="urn:schemas-microsoft-com:office:word" xmlns:w="http://schemas.openxmlformats.org/wordprocessingml/2006/main" xmlns:w14="http://schemas.microsoft.com/office/word/2010/wordml" xmlns:w15="http://schemas.microsoft.com/office/word/2012/wordml" xmlns:w16se="http://schemas.microsoft.com/office/word/2015/wordml/symex" xmlns:wpg="http://schemas.microsoft.com/office/word/2010/wordprocessingGroup" xmlns:wpi="http://schemas.microsoft.com/office/word/2010/wordprocessingInk" xmlns:wne="http://schemas.microsoft.com/office/word/2006/wordml" xmlns:wps="http://schemas.microsoft.com/office/word/2010/wordprocessingShape" mc:Ignorable="w14 w15 w16se wp14">
   <w:abstractNum w:abstractNumId="0" w15:restartNumberingAfterBreak="0">
     <w:nsid w:val="2C1AE401"/>
     <w:multiLevelType w:val="multilevel"/>
@@ -469,7 +437,7 @@
 </file>
 
 <file path=word/styles.xml><?xml version="1.0" encoding="utf-8"?>
-<w:styles xmlns:mc="http://schemas.openxmlformats.org/markup-compatibility/2006" xmlns:r="http://schemas.openxmlformats.org/officeDocument/2006/relationships" xmlns:w="http://schemas.openxmlformats.org/wordprocessingml/2006/main" xmlns:w14="http://schemas.microsoft.com/office/word/2010/wordml" xmlns:w15="http://schemas.microsoft.com/office/word/2012/wordml" xmlns:w16cex="http://schemas.microsoft.com/office/word/2018/wordml/cex" xmlns:w16cid="http://schemas.microsoft.com/office/word/2016/wordml/cid" xmlns:w16="http://schemas.microsoft.com/office/word/2018/wordml" xmlns:w16sdtdh="http://schemas.microsoft.com/office/word/2020/wordml/sdtdatahash" xmlns:w16se="http://schemas.microsoft.com/office/word/2015/wordml/symex" mc:Ignorable="w14 w15 w16se w16cid w16 w16cex w16sdtdh">
+<w:styles xmlns:mc="http://schemas.openxmlformats.org/markup-compatibility/2006" xmlns:r="http://schemas.openxmlformats.org/officeDocument/2006/relationships" xmlns:w="http://schemas.openxmlformats.org/wordprocessingml/2006/main" xmlns:w14="http://schemas.microsoft.com/office/word/2010/wordml" xmlns:w15="http://schemas.microsoft.com/office/word/2012/wordml" xmlns:w16se="http://schemas.microsoft.com/office/word/2015/wordml/symex" mc:Ignorable="w14 w15 w16se">
   <w:docDefaults>
     <w:rPrDefault>
       <w:rPr>
@@ -485,7 +453,7 @@
       </w:pPr>
     </w:pPrDefault>
   </w:docDefaults>
-  <w:latentStyles w:defLockedState="0" w:defUIPriority="0" w:defSemiHidden="0" w:defUnhideWhenUsed="0" w:defQFormat="0" w:count="376">
+  <w:latentStyles w:defLockedState="0" w:defUIPriority="0" w:defSemiHidden="0" w:defUnhideWhenUsed="0" w:defQFormat="0" w:count="371">
     <w:lsdException w:name="index 1" w:semiHidden="1" w:unhideWhenUsed="1"/>
     <w:lsdException w:name="index 7" w:semiHidden="1" w:unhideWhenUsed="1"/>
     <w:lsdException w:name="index 8" w:semiHidden="1" w:unhideWhenUsed="1"/>
@@ -813,11 +781,6 @@
     <w:lsdException w:name="List Table 5 Dark Accent 6" w:uiPriority="50"/>
     <w:lsdException w:name="List Table 6 Colorful Accent 6" w:uiPriority="51"/>
     <w:lsdException w:name="List Table 7 Colorful Accent 6" w:uiPriority="52"/>
-    <w:lsdException w:name="Mention" w:semiHidden="1" w:uiPriority="99" w:unhideWhenUsed="1"/>
-    <w:lsdException w:name="Smart Hyperlink" w:semiHidden="1" w:uiPriority="99" w:unhideWhenUsed="1"/>
-    <w:lsdException w:name="Hashtag" w:semiHidden="1" w:uiPriority="99" w:unhideWhenUsed="1"/>
-    <w:lsdException w:name="Unresolved Mention" w:semiHidden="1" w:uiPriority="99" w:unhideWhenUsed="1"/>
-    <w:lsdException w:name="Smart Link" w:semiHidden="1" w:uiPriority="99" w:unhideWhenUsed="1"/>
   </w:latentStyles>
   <w:style w:type="paragraph" w:default="1" w:styleId="Normal">
     <w:name w:val="Normal"/>
@@ -829,18 +792,22 @@
     <w:next w:val="BodyText"/>
     <w:uiPriority w:val="9"/>
     <w:qFormat/>
+    <w:rsid w:val="00A31B40"/>
     <w:pPr>
       <w:keepNext/>
       <w:keepLines/>
+      <w:pBdr>
+        <w:bottom w:val="single" w:sz="12" w:space="1" w:color="auto"/>
+      </w:pBdr>
       <w:spacing w:before="480" w:after="0"/>
       <w:outlineLvl w:val="0"/>
     </w:pPr>
     <w:rPr>
-      <w:rFonts w:asciiTheme="majorHAnsi" w:eastAsiaTheme="majorEastAsia" w:hAnsiTheme="majorHAnsi" w:cstheme="majorBidi"/>
+      <w:rFonts w:ascii="Open Sans" w:eastAsiaTheme="majorEastAsia" w:hAnsi="Open Sans" w:cstheme="majorBidi"/>
       <w:b/>
       <w:bCs/>
-      <w:color w:val="4F81BD" w:themeColor="accent1"/>
-      <w:sz w:val="32"/>
+      <w:color w:val="006095"/>
+      <w:sz w:val="28"/>
       <w:szCs w:val="32"/>
     </w:rPr>
   </w:style>
@@ -851,22 +818,18 @@
     <w:uiPriority w:val="9"/>
     <w:unhideWhenUsed/>
     <w:qFormat/>
-    <w:rsid w:val="00AB16D1"/>
+    <w:rsid w:val="00A31B40"/>
     <w:pPr>
       <w:keepNext/>
       <w:keepLines/>
-      <w:pBdr>
-        <w:bottom w:val="single" w:sz="12" w:space="1" w:color="292929"/>
-      </w:pBdr>
       <w:spacing w:before="200" w:after="0"/>
       <w:outlineLvl w:val="1"/>
     </w:pPr>
     <w:rPr>
-      <w:rFonts w:asciiTheme="majorHAnsi" w:eastAsiaTheme="majorEastAsia" w:hAnsiTheme="majorHAnsi" w:cstheme="majorBidi"/>
+      <w:rFonts w:ascii="Open Sans" w:eastAsiaTheme="majorEastAsia" w:hAnsi="Open Sans" w:cstheme="majorBidi"/>
       <w:b/>
       <w:bCs/>
       <w:color w:val="006295"/>
-      <w:sz w:val="28"/>
       <w:szCs w:val="28"/>
     </w:rPr>
   </w:style>
@@ -877,7 +840,7 @@
     <w:uiPriority w:val="9"/>
     <w:unhideWhenUsed/>
     <w:qFormat/>
-    <w:rsid w:val="000F2354"/>
+    <w:rsid w:val="00A31B40"/>
     <w:pPr>
       <w:keepNext/>
       <w:keepLines/>
@@ -885,7 +848,7 @@
       <w:outlineLvl w:val="2"/>
     </w:pPr>
     <w:rPr>
-      <w:rFonts w:asciiTheme="majorHAnsi" w:eastAsiaTheme="majorEastAsia" w:hAnsiTheme="majorHAnsi" w:cstheme="majorBidi"/>
+      <w:rFonts w:ascii="Open Sans" w:eastAsiaTheme="majorEastAsia" w:hAnsi="Open Sans" w:cstheme="majorBidi"/>
       <w:b/>
       <w:bCs/>
       <w:color w:val="006295"/>
@@ -1033,12 +996,12 @@
     <w:name w:val="Body Text"/>
     <w:basedOn w:val="Normal"/>
     <w:qFormat/>
-    <w:rsid w:val="003053B7"/>
+    <w:rsid w:val="00A31B40"/>
     <w:pPr>
       <w:spacing w:before="180" w:after="180"/>
     </w:pPr>
     <w:rPr>
-      <w:rFonts w:ascii="Calibri" w:hAnsi="Calibri"/>
+      <w:rFonts w:ascii="Open Sans" w:hAnsi="Open Sans"/>
       <w:color w:val="292929"/>
     </w:rPr>
   </w:style>
@@ -1047,7 +1010,7 @@
     <w:basedOn w:val="BodyText"/>
     <w:next w:val="BodyText"/>
     <w:qFormat/>
-    <w:rsid w:val="003053B7"/>
+    <w:rsid w:val="00A31B40"/>
   </w:style>
   <w:style w:type="paragraph" w:customStyle="1" w:styleId="Compact">
     <w:name w:val="Compact"/>
@@ -1062,14 +1025,14 @@
     <w:basedOn w:val="Normal"/>
     <w:next w:val="BodyText"/>
     <w:qFormat/>
-    <w:rsid w:val="003053B7"/>
+    <w:rsid w:val="00A31B40"/>
     <w:pPr>
       <w:keepNext/>
       <w:keepLines/>
       <w:spacing w:before="480" w:after="240"/>
     </w:pPr>
     <w:rPr>
-      <w:rFonts w:asciiTheme="majorHAnsi" w:eastAsiaTheme="majorEastAsia" w:hAnsiTheme="majorHAnsi" w:cstheme="majorBidi"/>
+      <w:rFonts w:ascii="Open Sans" w:eastAsiaTheme="majorEastAsia" w:hAnsi="Open Sans" w:cstheme="majorBidi"/>
       <w:b/>
       <w:bCs/>
       <w:color w:val="791F83"/>
@@ -1095,14 +1058,14 @@
     <w:name w:val="Author"/>
     <w:next w:val="BodyText"/>
     <w:qFormat/>
-    <w:rsid w:val="003053B7"/>
+    <w:rsid w:val="00A31B40"/>
     <w:pPr>
       <w:keepNext/>
       <w:keepLines/>
       <w:jc w:val="center"/>
     </w:pPr>
     <w:rPr>
-      <w:rFonts w:ascii="Calibri" w:hAnsi="Calibri"/>
+      <w:rFonts w:ascii="Open Sans" w:hAnsi="Open Sans"/>
       <w:color w:val="292929"/>
     </w:rPr>
   </w:style>
@@ -2134,15 +2097,8 @@
 <file path=customXml/itemProps2.xml><?xml version="1.0" encoding="utf-8"?>
 <ds:datastoreItem xmlns:ds="http://schemas.openxmlformats.org/officeDocument/2006/customXml" ds:itemID="{6377F316-9616-450A-84D2-B55471DD24EC}">
   <ds:schemaRefs>
-    <ds:schemaRef ds:uri="http://schemas.microsoft.com/office/2006/documentManagement/types"/>
-    <ds:schemaRef ds:uri="http://purl.org/dc/terms/"/>
-    <ds:schemaRef ds:uri="http://schemas.openxmlformats.org/package/2006/metadata/core-properties"/>
-    <ds:schemaRef ds:uri="http://purl.org/dc/dcmitype/"/>
-    <ds:schemaRef ds:uri="875267d4-4f4f-46a7-b55f-6d43fcf74f9f"/>
-    <ds:schemaRef ds:uri="http://purl.org/dc/elements/1.1/"/>
+    <ds:schemaRef ds:uri="http://schemas.microsoft.com/office/2006/metadata/properties"/>
     <ds:schemaRef ds:uri="http://schemas.microsoft.com/office/infopath/2007/PartnerControls"/>
-    <ds:schemaRef ds:uri="http://schemas.microsoft.com/office/2006/metadata/properties"/>
-    <ds:schemaRef ds:uri="http://www.w3.org/XML/1998/namespace"/>
   </ds:schemaRefs>
 </ds:datastoreItem>
 </file>

</xml_diff>